<commit_message>
update 08/02/2018  ! je suis entrain de travailler dans le dossier etats pour la gestion individuelle du releve de notes d'un etudiant donnée Essai de voir comment tu peux faire le documentView et autres. tu dois inserrer des données pour les essaies. j'ai pu generer le bug en creant un champ actualiser pour recharger les données de la base de données Merci cher ami
</commit_message>
<xml_diff>
--- a/web/resources/releve/dynamiqueReleve.docx
+++ b/web/resources/releve/dynamiqueReleve.docx
@@ -593,7 +593,6 @@
         <w:tblStyle w:val="Grilledutableau"/>
         <w:tblpPr w:leftFromText="141" w:rightFromText="141" w:vertAnchor="text" w:horzAnchor="margin" w:tblpXSpec="center" w:tblpY="293"/>
         <w:tblW w:w="9781" w:type="dxa"/>
-        <w:tblLayout w:type="fixed"/>
         <w:tblLook w:val="04A0" w:firstRow="1" w:lastRow="0" w:firstColumn="1" w:lastColumn="0" w:noHBand="0" w:noVBand="1"/>
       </w:tblPr>
       <w:tblGrid>
@@ -1506,12 +1505,12 @@
     </w:tbl>
     <w:p/>
     <w:sectPr>
-      <w:headerReference w:type="even" r:id="rId4"/>
-      <w:headerReference w:type="default" r:id="rId5"/>
-      <w:footerReference w:type="even" r:id="rId6"/>
-      <w:footerReference w:type="default" r:id="rId7"/>
-      <w:headerReference w:type="first" r:id="rId8"/>
-      <w:footerReference w:type="first" r:id="rId9"/>
+      <w:headerReference w:type="even" r:id="rId6"/>
+      <w:headerReference w:type="default" r:id="rId7"/>
+      <w:footerReference w:type="even" r:id="rId8"/>
+      <w:footerReference w:type="default" r:id="rId9"/>
+      <w:headerReference w:type="first" r:id="rId10"/>
+      <w:footerReference w:type="first" r:id="rId11"/>
       <w:pgSz w:w="11906" w:h="16838"/>
       <w:pgMar w:top="1440" w:right="1800" w:bottom="1440" w:left="1800" w:header="708" w:footer="708" w:gutter="0"/>
       <w:cols w:space="708"/>
@@ -1519,6 +1518,31 @@
     </w:sectPr>
   </w:body>
 </w:document>
+</file>
+
+<file path=word/endnotes.xml><?xml version="1.0" encoding="utf-8"?>
+<w:endnotes xmlns:wpc="http://schemas.microsoft.com/office/word/2010/wordprocessingCanvas" xmlns:mc="http://schemas.openxmlformats.org/markup-compatibility/2006" xmlns:o="urn:schemas-microsoft-com:office:office" xmlns:r="http://schemas.openxmlformats.org/officeDocument/2006/relationships" xmlns:m="http://schemas.openxmlformats.org/officeDocument/2006/math" xmlns:v="urn:schemas-microsoft-com:vml" xmlns:wp14="http://schemas.microsoft.com/office/word/2010/wordprocessingDrawing" xmlns:wp="http://schemas.openxmlformats.org/drawingml/2006/wordprocessingDrawing" xmlns:w10="urn:schemas-microsoft-com:office:word" xmlns:w="http://schemas.openxmlformats.org/wordprocessingml/2006/main" xmlns:w14="http://schemas.microsoft.com/office/word/2010/wordml" xmlns:w15="http://schemas.microsoft.com/office/word/2012/wordml" xmlns:wpg="http://schemas.microsoft.com/office/word/2010/wordprocessingGroup" xmlns:wpi="http://schemas.microsoft.com/office/word/2010/wordprocessingInk" xmlns:wne="http://schemas.microsoft.com/office/word/2006/wordml" xmlns:wps="http://schemas.microsoft.com/office/word/2010/wordprocessingShape" mc:Ignorable="w14 w15 wp14">
+  <w:endnote w:type="separator" w:id="-1">
+    <w:p>
+      <w:pPr>
+        <w:spacing w:after="0" w:line="240" w:lineRule="auto"/>
+      </w:pPr>
+      <w:r>
+        <w:separator/>
+      </w:r>
+    </w:p>
+  </w:endnote>
+  <w:endnote w:type="continuationSeparator" w:id="0">
+    <w:p>
+      <w:pPr>
+        <w:spacing w:after="0" w:line="240" w:lineRule="auto"/>
+      </w:pPr>
+      <w:r>
+        <w:continuationSeparator/>
+      </w:r>
+    </w:p>
+  </w:endnote>
+</w:endnotes>
 </file>
 
 <file path=word/footer1.xml><?xml version="1.0" encoding="utf-8"?>
@@ -1551,17 +1575,7 @@
         <w:szCs w:val="18"/>
         <w:lang w:val="en-CA"/>
       </w:rPr>
-      <w:t>---------------------------------------------------------------------------------------------------------</w:t>
-    </w:r>
-    <w:r>
-      <w:rPr>
-        <w:rFonts w:ascii="Times New Roman" w:hAnsi="Times New Roman" w:cs="Times New Roman"/>
-        <w:color w:val="5B9BD5" w:themeColor="accent1"/>
-        <w:sz w:val="18"/>
-        <w:szCs w:val="18"/>
-        <w:lang w:val="en-CA"/>
-      </w:rPr>
-      <w:t>-------------------------</w:t>
+      <w:t>----------------------------------------------------------------------------------------------------------------------------------</w:t>
     </w:r>
   </w:p>
   <w:p>
@@ -1592,47 +1606,7 @@
         <w:szCs w:val="18"/>
         <w:lang w:val="en-CA"/>
       </w:rPr>
-      <w:t xml:space="preserve">01 BP: 613, </w:t>
-    </w:r>
-    <w:r>
-      <w:rPr>
-        <w:rFonts w:ascii="Times New Roman" w:hAnsi="Times New Roman" w:cs="Times New Roman"/>
-        <w:color w:val="5B9BD5" w:themeColor="accent1"/>
-        <w:sz w:val="18"/>
-        <w:szCs w:val="18"/>
-        <w:lang w:val="en-CA"/>
-      </w:rPr>
-      <w:t xml:space="preserve">  </w:t>
-    </w:r>
-    <w:r>
-      <w:rPr>
-        <w:rFonts w:ascii="Times New Roman" w:hAnsi="Times New Roman" w:cs="Times New Roman"/>
-        <w:color w:val="5B9BD5" w:themeColor="accent1"/>
-        <w:sz w:val="18"/>
-        <w:szCs w:val="18"/>
-        <w:lang w:val="en-CA"/>
-      </w:rPr>
-      <w:t>Porto – Novo, Bénin   e-mail: secretariat@imsp-uac.org</w:t>
-    </w:r>
-    <w:r>
-      <w:rPr>
-        <w:rFonts w:ascii="Times New Roman" w:hAnsi="Times New Roman" w:cs="Times New Roman"/>
-        <w:color w:val="5B9BD5" w:themeColor="accent1"/>
-        <w:sz w:val="18"/>
-        <w:szCs w:val="18"/>
-        <w:lang w:val="en-CA"/>
-      </w:rPr>
-      <w:t xml:space="preserve">   </w:t>
-    </w:r>
-    <w:r>
-      <w:rPr>
-        <w:rFonts w:ascii="Times New Roman" w:hAnsi="Times New Roman" w:cs="Times New Roman"/>
-        <w:color w:val="5B9BD5" w:themeColor="accent1"/>
-        <w:sz w:val="18"/>
-        <w:szCs w:val="18"/>
-        <w:lang w:val="en-CA"/>
-      </w:rPr>
-      <w:t xml:space="preserve">site web: www.imsp-benin.com </w:t>
+      <w:t xml:space="preserve">01 BP: 613,   Porto – Novo, Bénin   e-mail: secretariat@imsp-uac.org   site web: www.imsp-benin.com </w:t>
     </w:r>
   </w:p>
   <w:p>
@@ -1651,6 +1625,31 @@
     </w:pPr>
   </w:p>
 </w:ftr>
+</file>
+
+<file path=word/footnotes.xml><?xml version="1.0" encoding="utf-8"?>
+<w:footnotes xmlns:wpc="http://schemas.microsoft.com/office/word/2010/wordprocessingCanvas" xmlns:mc="http://schemas.openxmlformats.org/markup-compatibility/2006" xmlns:o="urn:schemas-microsoft-com:office:office" xmlns:r="http://schemas.openxmlformats.org/officeDocument/2006/relationships" xmlns:m="http://schemas.openxmlformats.org/officeDocument/2006/math" xmlns:v="urn:schemas-microsoft-com:vml" xmlns:wp14="http://schemas.microsoft.com/office/word/2010/wordprocessingDrawing" xmlns:wp="http://schemas.openxmlformats.org/drawingml/2006/wordprocessingDrawing" xmlns:w10="urn:schemas-microsoft-com:office:word" xmlns:w="http://schemas.openxmlformats.org/wordprocessingml/2006/main" xmlns:w14="http://schemas.microsoft.com/office/word/2010/wordml" xmlns:w15="http://schemas.microsoft.com/office/word/2012/wordml" xmlns:wpg="http://schemas.microsoft.com/office/word/2010/wordprocessingGroup" xmlns:wpi="http://schemas.microsoft.com/office/word/2010/wordprocessingInk" xmlns:wne="http://schemas.microsoft.com/office/word/2006/wordml" xmlns:wps="http://schemas.microsoft.com/office/word/2010/wordprocessingShape" mc:Ignorable="w14 w15 wp14">
+  <w:footnote w:type="separator" w:id="-1">
+    <w:p>
+      <w:pPr>
+        <w:spacing w:after="0" w:line="240" w:lineRule="auto"/>
+      </w:pPr>
+      <w:r>
+        <w:separator/>
+      </w:r>
+    </w:p>
+  </w:footnote>
+  <w:footnote w:type="continuationSeparator" w:id="0">
+    <w:p>
+      <w:pPr>
+        <w:spacing w:after="0" w:line="240" w:lineRule="auto"/>
+      </w:pPr>
+      <w:r>
+        <w:continuationSeparator/>
+      </w:r>
+    </w:p>
+  </w:footnote>
+</w:footnotes>
 </file>
 
 <file path=word/header1.xml><?xml version="1.0" encoding="utf-8"?>
@@ -1769,16 +1768,7 @@
         <w:sz w:val="20"/>
         <w:szCs w:val="20"/>
       </w:rPr>
-      <w:t xml:space="preserve">                                                ***************</w:t>
-    </w:r>
-    <w:r>
-      <w:rPr>
-        <w:rFonts w:ascii="Engravers MT" w:hAnsi="Engravers MT"/>
-        <w:color w:val="0070C0"/>
-        <w:sz w:val="20"/>
-        <w:szCs w:val="20"/>
-      </w:rPr>
-      <w:t>*</w:t>
+      <w:t xml:space="preserve">                                                ****************</w:t>
     </w:r>
   </w:p>
   <w:p>

</xml_diff>

<commit_message>
update 17/02/2018 essaie de parcourir les interfaces pour voir le travail que j'au eu à faire Merci
</commit_message>
<xml_diff>
--- a/web/resources/releve/dynamiqueReleve.docx
+++ b/web/resources/releve/dynamiqueReleve.docx
@@ -667,14 +667,14 @@
       <w:tblPr>
         <w:tblStyle w:val="Grilledutableau"/>
         <w:tblpPr w:leftFromText="142" w:rightFromText="142" w:vertAnchor="text" w:horzAnchor="margin" w:tblpXSpec="center" w:tblpY="290"/>
-        <w:tblW w:w="10485" w:type="dxa"/>
+        <w:tblW w:w="9351" w:type="dxa"/>
         <w:tblLook w:val="04A0" w:firstRow="1" w:lastRow="0" w:firstColumn="1" w:lastColumn="0" w:noHBand="0" w:noVBand="1"/>
       </w:tblPr>
       <w:tblGrid>
         <w:gridCol w:w="3964"/>
-        <w:gridCol w:w="1843"/>
-        <w:gridCol w:w="1559"/>
-        <w:gridCol w:w="1560"/>
+        <w:gridCol w:w="1134"/>
+        <w:gridCol w:w="1418"/>
+        <w:gridCol w:w="1276"/>
         <w:gridCol w:w="1559"/>
       </w:tblGrid>
       <w:tr>
@@ -722,7 +722,7 @@
         </w:tc>
         <w:tc>
           <w:tcPr>
-            <w:tcW w:w="1843" w:type="dxa"/>
+            <w:tcW w:w="1134" w:type="dxa"/>
             <w:shd w:val="clear" w:color="auto" w:fill="F2F2F2" w:themeFill="background1" w:themeFillShade="F2"/>
           </w:tcPr>
           <w:p>
@@ -747,13 +747,20 @@
                 <w:rFonts w:ascii="Times New Roman" w:hAnsi="Times New Roman" w:cs="Times New Roman"/>
                 <w:b/>
               </w:rPr>
-              <w:t>Notes sur 20</w:t>
+              <w:t>Notes /</w:t>
+            </w:r>
+            <w:r>
+              <w:rPr>
+                <w:rFonts w:ascii="Times New Roman" w:hAnsi="Times New Roman" w:cs="Times New Roman"/>
+                <w:b/>
+              </w:rPr>
+              <w:t xml:space="preserve"> 20</w:t>
             </w:r>
           </w:p>
         </w:tc>
         <w:tc>
           <w:tcPr>
-            <w:tcW w:w="1559" w:type="dxa"/>
+            <w:tcW w:w="1418" w:type="dxa"/>
             <w:shd w:val="clear" w:color="auto" w:fill="F2F2F2" w:themeFill="background1" w:themeFillShade="F2"/>
           </w:tcPr>
           <w:p>
@@ -784,7 +791,7 @@
         </w:tc>
         <w:tc>
           <w:tcPr>
-            <w:tcW w:w="1560" w:type="dxa"/>
+            <w:tcW w:w="1276" w:type="dxa"/>
             <w:shd w:val="clear" w:color="auto" w:fill="F2F2F2" w:themeFill="background1" w:themeFillShade="F2"/>
           </w:tcPr>
           <w:p>
@@ -906,7 +913,7 @@
         </w:tc>
         <w:tc>
           <w:tcPr>
-            <w:tcW w:w="1843" w:type="dxa"/>
+            <w:tcW w:w="1134" w:type="dxa"/>
           </w:tcPr>
           <w:p>
             <w:pPr>
@@ -962,7 +969,7 @@
         </w:tc>
         <w:tc>
           <w:tcPr>
-            <w:tcW w:w="1559" w:type="dxa"/>
+            <w:tcW w:w="1418" w:type="dxa"/>
           </w:tcPr>
           <w:p>
             <w:pPr>
@@ -1018,7 +1025,7 @@
         </w:tc>
         <w:tc>
           <w:tcPr>
-            <w:tcW w:w="1560" w:type="dxa"/>
+            <w:tcW w:w="1276" w:type="dxa"/>
           </w:tcPr>
           <w:p>
             <w:pPr>
@@ -1135,7 +1142,7 @@
         </w:trPr>
         <w:tc>
           <w:tcPr>
-            <w:tcW w:w="10485" w:type="dxa"/>
+            <w:tcW w:w="9351" w:type="dxa"/>
             <w:gridSpan w:val="5"/>
             <w:shd w:val="clear" w:color="auto" w:fill="F2F2F2" w:themeFill="background1" w:themeFillShade="F2"/>
           </w:tcPr>
@@ -1918,113 +1925,278 @@
 
 <file path=word/header1.xml><?xml version="1.0" encoding="utf-8"?>
 <w:hdr xmlns:wpc="http://schemas.microsoft.com/office/word/2010/wordprocessingCanvas" xmlns:mc="http://schemas.openxmlformats.org/markup-compatibility/2006" xmlns:o="urn:schemas-microsoft-com:office:office" xmlns:r="http://schemas.openxmlformats.org/officeDocument/2006/relationships" xmlns:m="http://schemas.openxmlformats.org/officeDocument/2006/math" xmlns:v="urn:schemas-microsoft-com:vml" xmlns:wp14="http://schemas.microsoft.com/office/word/2010/wordprocessingDrawing" xmlns:wp="http://schemas.openxmlformats.org/drawingml/2006/wordprocessingDrawing" xmlns:w10="urn:schemas-microsoft-com:office:word" xmlns:w="http://schemas.openxmlformats.org/wordprocessingml/2006/main" xmlns:w14="http://schemas.microsoft.com/office/word/2010/wordml" xmlns:w15="http://schemas.microsoft.com/office/word/2012/wordml" xmlns:wpg="http://schemas.microsoft.com/office/word/2010/wordprocessingGroup" xmlns:wpi="http://schemas.microsoft.com/office/word/2010/wordprocessingInk" xmlns:wne="http://schemas.microsoft.com/office/word/2006/wordml" xmlns:wps="http://schemas.microsoft.com/office/word/2010/wordprocessingShape" mc:Ignorable="w14 w15 wp14">
-  <w:p>
-    <w:pPr>
-      <w:spacing w:after="0"/>
-      <w:jc w:val="center"/>
-      <w:rPr>
-        <w:rFonts w:ascii="Engravers MT" w:hAnsi="Engravers MT"/>
-      </w:rPr>
-    </w:pPr>
-    <w:r>
-      <w:rPr>
-        <w:rFonts w:ascii="Engravers MT" w:hAnsi="Engravers MT"/>
-      </w:rPr>
-      <w:t>UNIVERSITÉ D’ABOMEY – CALAVI</w:t>
-    </w:r>
-  </w:p>
-  <w:p>
-    <w:pPr>
-      <w:spacing w:after="0"/>
-      <w:jc w:val="center"/>
-      <w:rPr>
-        <w:rFonts w:ascii="Engravers MT" w:hAnsi="Engravers MT"/>
-      </w:rPr>
-    </w:pPr>
-    <w:r>
-      <w:rPr>
-        <w:rFonts w:ascii="Engravers MT" w:hAnsi="Engravers MT"/>
-      </w:rPr>
-      <w:t>The Abdus salam Internationnal centre for théorical physics</w:t>
-    </w:r>
-  </w:p>
-  <w:p>
-    <w:pPr>
-      <w:spacing w:after="0"/>
-      <w:jc w:val="center"/>
-      <w:rPr>
-        <w:rFonts w:ascii="Engravers MT" w:hAnsi="Engravers MT"/>
-        <w:sz w:val="18"/>
-        <w:szCs w:val="18"/>
-      </w:rPr>
-    </w:pPr>
-    <w:r>
-      <w:rPr>
-        <w:rFonts w:ascii="Engravers MT" w:hAnsi="Engravers MT"/>
-        <w:sz w:val="18"/>
-        <w:szCs w:val="18"/>
-      </w:rPr>
-      <w:t>*****************</w:t>
-    </w:r>
-  </w:p>
-  <w:p>
-    <w:pPr>
-      <w:spacing w:after="0"/>
-      <w:rPr>
-        <w:rFonts w:ascii="Engravers MT" w:hAnsi="Engravers MT"/>
-        <w:color w:val="0070C0"/>
-        <w:sz w:val="20"/>
-        <w:szCs w:val="20"/>
-      </w:rPr>
-    </w:pPr>
-    <w:r>
-      <w:rPr>
-        <w:rFonts w:ascii="Engravers MT" w:hAnsi="Engravers MT"/>
-        <w:color w:val="0070C0"/>
-        <w:sz w:val="20"/>
-        <w:szCs w:val="20"/>
-      </w:rPr>
-      <w:t xml:space="preserve">Institut </w:t>
-    </w:r>
-    <w:r>
-      <w:rPr>
-        <w:rFonts w:ascii="Engravers MT" w:hAnsi="Engravers MT"/>
-        <w:color w:val="0070C0"/>
-        <w:sz w:val="20"/>
-        <w:szCs w:val="20"/>
-      </w:rPr>
-      <w:t xml:space="preserve">de mathématiques et de sciences – </w:t>
-    </w:r>
-    <w:r>
-      <w:rPr>
-        <w:rFonts w:ascii="Engravers MT" w:hAnsi="Engravers MT"/>
-        <w:color w:val="0070C0"/>
-        <w:sz w:val="20"/>
-        <w:szCs w:val="20"/>
-      </w:rPr>
-      <w:t>physiques</w:t>
-    </w:r>
-  </w:p>
-  <w:p>
-    <w:pPr>
-      <w:spacing w:after="0"/>
-      <w:rPr>
-        <w:rFonts w:ascii="Engravers MT" w:hAnsi="Engravers MT"/>
-        <w:color w:val="0070C0"/>
-        <w:sz w:val="20"/>
-        <w:szCs w:val="20"/>
-      </w:rPr>
-    </w:pPr>
-    <w:r>
-      <w:rPr>
-        <w:rFonts w:ascii="Engravers MT" w:hAnsi="Engravers MT"/>
-        <w:color w:val="0070C0"/>
-        <w:sz w:val="20"/>
-        <w:szCs w:val="20"/>
-      </w:rPr>
-      <w:t xml:space="preserve">                                                ****************</w:t>
-    </w:r>
-  </w:p>
+  <w:tbl>
+    <w:tblPr>
+      <w:tblStyle w:val="Grilledutableau"/>
+      <w:tblW w:w="11199" w:type="dxa"/>
+      <w:tblInd w:w="-1423" w:type="dxa"/>
+      <w:tblBorders>
+        <w:top w:val="none" w:sz="0" w:space="0" w:color="auto"/>
+        <w:left w:val="none" w:sz="0" w:space="0" w:color="auto"/>
+        <w:bottom w:val="none" w:sz="0" w:space="0" w:color="auto"/>
+        <w:right w:val="none" w:sz="0" w:space="0" w:color="auto"/>
+        <w:insideH w:val="none" w:sz="0" w:space="0" w:color="auto"/>
+        <w:insideV w:val="none" w:sz="0" w:space="0" w:color="auto"/>
+      </w:tblBorders>
+      <w:tblLook w:val="04A0" w:firstRow="1" w:lastRow="0" w:firstColumn="1" w:lastColumn="0" w:noHBand="0" w:noVBand="1"/>
+    </w:tblPr>
+    <w:tblGrid>
+      <w:gridCol w:w="1626"/>
+      <w:gridCol w:w="7857"/>
+      <w:gridCol w:w="1716"/>
+    </w:tblGrid>
+    <w:tr>
+      <w:trPr>
+        <w:trHeight w:val="1833"/>
+      </w:trPr>
+      <w:tc>
+        <w:tcPr>
+          <w:tcW w:w="1626" w:type="dxa"/>
+        </w:tcPr>
+        <w:p>
+          <w:pPr>
+            <w:pStyle w:val="En-tte"/>
+          </w:pPr>
+          <w:r>
+            <w:rPr>
+              <w:noProof/>
+              <w:lang w:eastAsia="fr-FR"/>
+            </w:rPr>
+            <w:drawing>
+              <wp:inline distT="0" distB="0" distL="0" distR="0" wp14:anchorId="51B6728A" wp14:editId="5F54FE55">
+                <wp:extent cx="894522" cy="845769"/>
+                <wp:effectExtent l="0" t="0" r="1270" b="0"/>
+                <wp:docPr id="9224" name="Image 2"/>
+                <wp:cNvGraphicFramePr>
+                  <a:graphicFrameLocks xmlns:a="http://schemas.openxmlformats.org/drawingml/2006/main" noChangeAspect="1"/>
+                </wp:cNvGraphicFramePr>
+                <a:graphic xmlns:a="http://schemas.openxmlformats.org/drawingml/2006/main">
+                  <a:graphicData uri="http://schemas.openxmlformats.org/drawingml/2006/picture">
+                    <pic:pic xmlns:pic="http://schemas.openxmlformats.org/drawingml/2006/picture">
+                      <pic:nvPicPr>
+                        <pic:cNvPr id="9224" name="Image 2"/>
+                        <pic:cNvPicPr>
+                          <a:picLocks noChangeAspect="1"/>
+                        </pic:cNvPicPr>
+                      </pic:nvPicPr>
+                      <pic:blipFill>
+                        <a:blip r:embed="rId1">
+                          <a:extLst>
+                            <a:ext uri="{28A0092B-C50C-407E-A947-70E740481C1C}">
+                              <a14:useLocalDpi xmlns:a14="http://schemas.microsoft.com/office/drawing/2010/main" val="0"/>
+                            </a:ext>
+                          </a:extLst>
+                        </a:blip>
+                        <a:srcRect/>
+                        <a:stretch>
+                          <a:fillRect/>
+                        </a:stretch>
+                      </pic:blipFill>
+                      <pic:spPr bwMode="auto">
+                        <a:xfrm>
+                          <a:off x="0" y="0"/>
+                          <a:ext cx="907417" cy="857961"/>
+                        </a:xfrm>
+                        <a:prstGeom prst="rect">
+                          <a:avLst/>
+                        </a:prstGeom>
+                        <a:noFill/>
+                        <a:ln>
+                          <a:noFill/>
+                        </a:ln>
+                        <a:extLst/>
+                      </pic:spPr>
+                    </pic:pic>
+                  </a:graphicData>
+                </a:graphic>
+              </wp:inline>
+            </w:drawing>
+          </w:r>
+        </w:p>
+      </w:tc>
+      <w:tc>
+        <w:tcPr>
+          <w:tcW w:w="7857" w:type="dxa"/>
+        </w:tcPr>
+        <w:p>
+          <w:pPr>
+            <w:pStyle w:val="En-tte"/>
+          </w:pPr>
+        </w:p>
+        <w:p>
+          <w:pPr>
+            <w:pStyle w:val="En-tte"/>
+            <w:rPr>
+              <w:sz w:val="18"/>
+              <w:szCs w:val="18"/>
+            </w:rPr>
+          </w:pPr>
+        </w:p>
+        <w:p>
+          <w:pPr>
+            <w:jc w:val="center"/>
+            <w:rPr>
+              <w:rFonts w:ascii="Engravers MT" w:hAnsi="Engravers MT"/>
+              <w:sz w:val="18"/>
+              <w:szCs w:val="18"/>
+            </w:rPr>
+          </w:pPr>
+          <w:r>
+            <w:rPr>
+              <w:rFonts w:ascii="Engravers MT" w:hAnsi="Engravers MT"/>
+              <w:sz w:val="18"/>
+              <w:szCs w:val="18"/>
+            </w:rPr>
+            <w:t>UNIVERSITÉ D’ABOMEY – CALAVI</w:t>
+          </w:r>
+        </w:p>
+        <w:p>
+          <w:pPr>
+            <w:jc w:val="center"/>
+            <w:rPr>
+              <w:rFonts w:ascii="Engravers MT" w:hAnsi="Engravers MT"/>
+              <w:sz w:val="18"/>
+              <w:szCs w:val="18"/>
+            </w:rPr>
+          </w:pPr>
+          <w:r>
+            <w:rPr>
+              <w:rFonts w:ascii="Engravers MT" w:hAnsi="Engravers MT"/>
+              <w:sz w:val="18"/>
+              <w:szCs w:val="18"/>
+            </w:rPr>
+            <w:t>The Abdus salam Internationnal centre for théorical physics</w:t>
+          </w:r>
+        </w:p>
+        <w:p>
+          <w:pPr>
+            <w:jc w:val="center"/>
+            <w:rPr>
+              <w:rFonts w:ascii="Engravers MT" w:hAnsi="Engravers MT"/>
+              <w:sz w:val="18"/>
+              <w:szCs w:val="18"/>
+            </w:rPr>
+          </w:pPr>
+          <w:r>
+            <w:rPr>
+              <w:rFonts w:ascii="Engravers MT" w:hAnsi="Engravers MT"/>
+              <w:sz w:val="18"/>
+              <w:szCs w:val="18"/>
+            </w:rPr>
+            <w:t>*****************</w:t>
+          </w:r>
+        </w:p>
+        <w:p>
+          <w:pPr>
+            <w:rPr>
+              <w:rFonts w:ascii="Engravers MT" w:hAnsi="Engravers MT"/>
+              <w:color w:val="0070C0"/>
+              <w:sz w:val="18"/>
+              <w:szCs w:val="18"/>
+            </w:rPr>
+          </w:pPr>
+          <w:r>
+            <w:rPr>
+              <w:rFonts w:ascii="Engravers MT" w:hAnsi="Engravers MT"/>
+              <w:color w:val="0070C0"/>
+              <w:sz w:val="18"/>
+              <w:szCs w:val="18"/>
+            </w:rPr>
+            <w:t>Institut de mathématiques et de sciences – physiques</w:t>
+          </w:r>
+        </w:p>
+        <w:p>
+          <w:pPr>
+            <w:rPr>
+              <w:rFonts w:ascii="Engravers MT" w:hAnsi="Engravers MT"/>
+              <w:color w:val="0070C0"/>
+              <w:sz w:val="18"/>
+              <w:szCs w:val="18"/>
+            </w:rPr>
+          </w:pPr>
+          <w:r>
+            <w:rPr>
+              <w:rFonts w:ascii="Engravers MT" w:hAnsi="Engravers MT"/>
+              <w:color w:val="0070C0"/>
+              <w:sz w:val="18"/>
+              <w:szCs w:val="18"/>
+            </w:rPr>
+            <w:t xml:space="preserve">                                                ****************</w:t>
+          </w:r>
+        </w:p>
+        <w:p>
+          <w:pPr>
+            <w:pStyle w:val="En-tte"/>
+          </w:pPr>
+        </w:p>
+      </w:tc>
+      <w:tc>
+        <w:tcPr>
+          <w:tcW w:w="1716" w:type="dxa"/>
+        </w:tcPr>
+        <w:p>
+          <w:pPr>
+            <w:pStyle w:val="En-tte"/>
+          </w:pPr>
+          <w:r>
+            <w:rPr>
+              <w:noProof/>
+              <w:lang w:eastAsia="fr-FR"/>
+            </w:rPr>
+            <w:drawing>
+              <wp:inline distT="0" distB="0" distL="0" distR="0" wp14:anchorId="5AADF9CA" wp14:editId="5F549E56">
+                <wp:extent cx="947703" cy="845185"/>
+                <wp:effectExtent l="0" t="0" r="5080" b="0"/>
+                <wp:docPr id="9225" name="Image 3"/>
+                <wp:cNvGraphicFramePr>
+                  <a:graphicFrameLocks xmlns:a="http://schemas.openxmlformats.org/drawingml/2006/main" noChangeAspect="1"/>
+                </wp:cNvGraphicFramePr>
+                <a:graphic xmlns:a="http://schemas.openxmlformats.org/drawingml/2006/main">
+                  <a:graphicData uri="http://schemas.openxmlformats.org/drawingml/2006/picture">
+                    <pic:pic xmlns:pic="http://schemas.openxmlformats.org/drawingml/2006/picture">
+                      <pic:nvPicPr>
+                        <pic:cNvPr id="9225" name="Image 3"/>
+                        <pic:cNvPicPr>
+                          <a:picLocks noChangeAspect="1"/>
+                        </pic:cNvPicPr>
+                      </pic:nvPicPr>
+                      <pic:blipFill>
+                        <a:blip r:embed="rId2">
+                          <a:extLst>
+                            <a:ext uri="{28A0092B-C50C-407E-A947-70E740481C1C}">
+                              <a14:useLocalDpi xmlns:a14="http://schemas.microsoft.com/office/drawing/2010/main" val="0"/>
+                            </a:ext>
+                          </a:extLst>
+                        </a:blip>
+                        <a:srcRect/>
+                        <a:stretch>
+                          <a:fillRect/>
+                        </a:stretch>
+                      </pic:blipFill>
+                      <pic:spPr bwMode="auto">
+                        <a:xfrm>
+                          <a:off x="0" y="0"/>
+                          <a:ext cx="964648" cy="860297"/>
+                        </a:xfrm>
+                        <a:prstGeom prst="rect">
+                          <a:avLst/>
+                        </a:prstGeom>
+                        <a:noFill/>
+                        <a:ln>
+                          <a:noFill/>
+                        </a:ln>
+                        <a:extLst/>
+                      </pic:spPr>
+                    </pic:pic>
+                  </a:graphicData>
+                </a:graphic>
+              </wp:inline>
+            </w:drawing>
+          </w:r>
+        </w:p>
+      </w:tc>
+    </w:tr>
+  </w:tbl>
   <w:p>
     <w:pPr>
       <w:pStyle w:val="En-tte"/>

</xml_diff>